<commit_message>
POIXMLproperties: created, creator, modified, lastprinted, identifier, revision + test
git-svn-id: https://svn.apache.org/repos/asf/poi/trunk@796239 13f79535-47bb-0310-9956-ffa450edef68
</commit_message>
<xml_diff>
--- a/src/scratchpad/testcases/org/apache/poi/hwpf/data/documentProperties.docx
+++ b/src/scratchpad/testcases/org/apache/poi/hwpf/data/documentProperties.docx
@@ -8,19 +8,17 @@
           <w:lang w:val="it-IT"/>
         </w:rPr>
       </w:pPr>
-      <w:proofErr w:type="spellStart"/>
       <w:r>
         <w:rPr>
           <w:lang w:val="it-IT"/>
         </w:rPr>
-        <w:t>Hello</w:t>
+        <w:t>Hello World</w:t>
       </w:r>
-      <w:proofErr w:type="spellEnd"/>
       <w:r>
         <w:rPr>
           <w:lang w:val="it-IT"/>
         </w:rPr>
-        <w:t xml:space="preserve"> World</w:t>
+        <w:t>!</w:t>
       </w:r>
     </w:p>
     <w:sectPr>

</xml_diff>